<commit_message>
Updated new graphic assests and techinical assests
</commit_message>
<xml_diff>
--- a/Dokumentit/Grafiikka-assetit.docx
+++ b/Dokumentit/Grafiikka-assetit.docx
@@ -4,22 +4,37 @@
   <w:body>
     <w:p>
       <w:pPr>
+        <w:rPr>
+          <w:sz w:val="28"/>
+          <w:szCs w:val="28"/>
+        </w:rPr>
+      </w:pPr>
+      <w:r>
+        <w:rPr>
+          <w:sz w:val="28"/>
+          <w:szCs w:val="28"/>
+        </w:rPr>
+        <w:t>Grafiikka-assetit</w:t>
+      </w:r>
+    </w:p>
+    <w:p>
+      <w:pPr>
         <w:pStyle w:val="ListParagraph"/>
         <w:numPr>
           <w:ilvl w:val="0"/>
-          <w:numId w:val="2"/>
-        </w:numPr>
-        <w:rPr>
-          <w:sz w:val="32"/>
-          <w:szCs w:val="32"/>
-        </w:rPr>
-      </w:pPr>
-      <w:r>
-        <w:rPr>
-          <w:sz w:val="32"/>
-          <w:szCs w:val="32"/>
-        </w:rPr>
-        <w:t>Hahmosprite</w:t>
+          <w:numId w:val="1"/>
+        </w:numPr>
+        <w:rPr>
+          <w:sz w:val="28"/>
+          <w:szCs w:val="28"/>
+        </w:rPr>
+      </w:pPr>
+      <w:r>
+        <w:rPr>
+          <w:sz w:val="28"/>
+          <w:szCs w:val="28"/>
+        </w:rPr>
+        <w:t>Molemmilla hahmoilla animoitu:</w:t>
       </w:r>
     </w:p>
     <w:p>
@@ -27,19 +42,19 @@
         <w:pStyle w:val="ListParagraph"/>
         <w:numPr>
           <w:ilvl w:val="1"/>
-          <w:numId w:val="2"/>
-        </w:numPr>
-        <w:rPr>
-          <w:sz w:val="32"/>
-          <w:szCs w:val="32"/>
-        </w:rPr>
-      </w:pPr>
-      <w:r>
-        <w:rPr>
-          <w:sz w:val="32"/>
-          <w:szCs w:val="32"/>
-        </w:rPr>
-        <w:t>Liikkumisanimaatio, 6-10 framea</w:t>
+          <w:numId w:val="1"/>
+        </w:numPr>
+        <w:rPr>
+          <w:sz w:val="28"/>
+          <w:szCs w:val="28"/>
+        </w:rPr>
+      </w:pPr>
+      <w:r>
+        <w:rPr>
+          <w:sz w:val="28"/>
+          <w:szCs w:val="28"/>
+        </w:rPr>
+        <w:t>Juoksuanimaatio</w:t>
       </w:r>
     </w:p>
     <w:p>
@@ -47,19 +62,19 @@
         <w:pStyle w:val="ListParagraph"/>
         <w:numPr>
           <w:ilvl w:val="1"/>
-          <w:numId w:val="2"/>
-        </w:numPr>
-        <w:rPr>
-          <w:sz w:val="32"/>
-          <w:szCs w:val="32"/>
-        </w:rPr>
-      </w:pPr>
-      <w:r>
-        <w:rPr>
-          <w:sz w:val="32"/>
-          <w:szCs w:val="32"/>
-        </w:rPr>
-        <w:t>Idle-animaatio, 6-10 framea</w:t>
+          <w:numId w:val="1"/>
+        </w:numPr>
+        <w:rPr>
+          <w:sz w:val="28"/>
+          <w:szCs w:val="28"/>
+        </w:rPr>
+      </w:pPr>
+      <w:r>
+        <w:rPr>
+          <w:sz w:val="28"/>
+          <w:szCs w:val="28"/>
+        </w:rPr>
+        <w:t>Hyppyanimaatio</w:t>
       </w:r>
     </w:p>
     <w:p>
@@ -67,19 +82,39 @@
         <w:pStyle w:val="ListParagraph"/>
         <w:numPr>
           <w:ilvl w:val="1"/>
-          <w:numId w:val="2"/>
-        </w:numPr>
-        <w:rPr>
-          <w:sz w:val="32"/>
-          <w:szCs w:val="32"/>
-        </w:rPr>
-      </w:pPr>
-      <w:r>
-        <w:rPr>
-          <w:sz w:val="32"/>
-          <w:szCs w:val="32"/>
-        </w:rPr>
-        <w:t>Hyppimisanimaatio, 6-10 framea</w:t>
+          <w:numId w:val="1"/>
+        </w:numPr>
+        <w:rPr>
+          <w:sz w:val="28"/>
+          <w:szCs w:val="28"/>
+        </w:rPr>
+      </w:pPr>
+      <w:r>
+        <w:rPr>
+          <w:sz w:val="28"/>
+          <w:szCs w:val="28"/>
+        </w:rPr>
+        <w:t>Kaatumisanimaatio</w:t>
+      </w:r>
+    </w:p>
+    <w:p>
+      <w:pPr>
+        <w:pStyle w:val="ListParagraph"/>
+        <w:numPr>
+          <w:ilvl w:val="0"/>
+          <w:numId w:val="1"/>
+        </w:numPr>
+        <w:rPr>
+          <w:sz w:val="28"/>
+          <w:szCs w:val="28"/>
+        </w:rPr>
+      </w:pPr>
+      <w:r>
+        <w:rPr>
+          <w:sz w:val="28"/>
+          <w:szCs w:val="28"/>
+        </w:rPr>
+        <w:t>Taustat</w:t>
       </w:r>
     </w:p>
     <w:p>
@@ -87,49 +122,362 @@
         <w:pStyle w:val="ListParagraph"/>
         <w:numPr>
           <w:ilvl w:val="1"/>
-          <w:numId w:val="2"/>
-        </w:numPr>
-        <w:rPr>
-          <w:sz w:val="32"/>
-          <w:szCs w:val="32"/>
-        </w:rPr>
-      </w:pPr>
-      <w:r>
-        <w:rPr>
-          <w:sz w:val="32"/>
-          <w:szCs w:val="32"/>
-        </w:rPr>
-        <w:t>Ledge-grab</w:t>
-      </w:r>
-      <w:r>
-        <w:rPr>
-          <w:sz w:val="32"/>
-          <w:szCs w:val="32"/>
-        </w:rPr>
-        <w:t>, ylös nouseminen / alas tippuminen</w:t>
+          <w:numId w:val="1"/>
+        </w:numPr>
+        <w:rPr>
+          <w:sz w:val="28"/>
+          <w:szCs w:val="28"/>
+        </w:rPr>
+      </w:pPr>
+      <w:r>
+        <w:rPr>
+          <w:sz w:val="28"/>
+          <w:szCs w:val="28"/>
+        </w:rPr>
+        <w:t>Kaupunkiympäristössä:</w:t>
+      </w:r>
+    </w:p>
+    <w:p>
+      <w:pPr>
+        <w:pStyle w:val="ListParagraph"/>
+        <w:numPr>
+          <w:ilvl w:val="2"/>
+          <w:numId w:val="1"/>
+        </w:numPr>
+        <w:rPr>
+          <w:sz w:val="28"/>
+          <w:szCs w:val="28"/>
+        </w:rPr>
+      </w:pPr>
+      <w:r>
+        <w:rPr>
+          <w:sz w:val="28"/>
+          <w:szCs w:val="28"/>
+        </w:rPr>
+        <w:t>Tavallinen seinä-blokki</w:t>
+      </w:r>
+    </w:p>
+    <w:p>
+      <w:pPr>
+        <w:pStyle w:val="ListParagraph"/>
+        <w:numPr>
+          <w:ilvl w:val="3"/>
+          <w:numId w:val="1"/>
+        </w:numPr>
+        <w:rPr>
+          <w:sz w:val="28"/>
+          <w:szCs w:val="28"/>
+        </w:rPr>
+      </w:pPr>
+      <w:r>
+        <w:rPr>
+          <w:sz w:val="28"/>
+          <w:szCs w:val="28"/>
+        </w:rPr>
+        <w:t>Tähän voi laittaa päälle eri tekstuureja, esim. ikkunoita, graffiteja yms.</w:t>
+      </w:r>
+    </w:p>
+    <w:p>
+      <w:pPr>
+        <w:pStyle w:val="ListParagraph"/>
+        <w:numPr>
+          <w:ilvl w:val="2"/>
+          <w:numId w:val="1"/>
+        </w:numPr>
+        <w:rPr>
+          <w:sz w:val="28"/>
+          <w:szCs w:val="28"/>
+        </w:rPr>
+      </w:pPr>
+      <w:r>
+        <w:rPr>
+          <w:sz w:val="28"/>
+          <w:szCs w:val="28"/>
+        </w:rPr>
+        <w:t>Blokki jossa seinä päättyy ja on pieni kuja/sivukatu</w:t>
+      </w:r>
+    </w:p>
+    <w:p>
+      <w:pPr>
+        <w:pStyle w:val="ListParagraph"/>
+        <w:numPr>
+          <w:ilvl w:val="2"/>
+          <w:numId w:val="1"/>
+        </w:numPr>
+        <w:rPr>
+          <w:sz w:val="28"/>
+          <w:szCs w:val="28"/>
+        </w:rPr>
+      </w:pPr>
+      <w:r>
+        <w:rPr>
+          <w:sz w:val="28"/>
+          <w:szCs w:val="28"/>
+        </w:rPr>
+        <w:t>Blokki jossa on pelkkää kujaa/sivukatua</w:t>
+      </w:r>
+    </w:p>
+    <w:p>
+      <w:pPr>
+        <w:pStyle w:val="ListParagraph"/>
+        <w:numPr>
+          <w:ilvl w:val="2"/>
+          <w:numId w:val="1"/>
+        </w:numPr>
+        <w:rPr>
+          <w:sz w:val="28"/>
+          <w:szCs w:val="28"/>
+        </w:rPr>
+      </w:pPr>
+      <w:r>
+        <w:rPr>
+          <w:sz w:val="28"/>
+          <w:szCs w:val="28"/>
+        </w:rPr>
+        <w:t>Blokki jossa alkaa uusi rakennus/seinä</w:t>
+      </w:r>
+    </w:p>
+    <w:p>
+      <w:pPr>
+        <w:pStyle w:val="ListParagraph"/>
+        <w:numPr>
+          <w:ilvl w:val="0"/>
+          <w:numId w:val="1"/>
+        </w:numPr>
+        <w:rPr>
+          <w:sz w:val="28"/>
+          <w:szCs w:val="28"/>
+        </w:rPr>
+      </w:pPr>
+      <w:r>
+        <w:rPr>
+          <w:sz w:val="28"/>
+          <w:szCs w:val="28"/>
+        </w:rPr>
+        <w:t>Erinäiset esteet/objektit</w:t>
+      </w:r>
+    </w:p>
+    <w:p>
+      <w:pPr>
+        <w:pStyle w:val="ListParagraph"/>
+        <w:numPr>
+          <w:ilvl w:val="1"/>
+          <w:numId w:val="1"/>
+        </w:numPr>
+        <w:rPr>
+          <w:sz w:val="28"/>
+          <w:szCs w:val="28"/>
+        </w:rPr>
+      </w:pPr>
+      <w:r>
+        <w:rPr>
+          <w:sz w:val="28"/>
+          <w:szCs w:val="28"/>
+        </w:rPr>
+        <w:t xml:space="preserve">Checkpointit </w:t>
+      </w:r>
+    </w:p>
+    <w:p>
+      <w:pPr>
+        <w:pStyle w:val="ListParagraph"/>
+        <w:numPr>
+          <w:ilvl w:val="2"/>
+          <w:numId w:val="1"/>
+        </w:numPr>
+        <w:rPr>
+          <w:sz w:val="28"/>
+          <w:szCs w:val="28"/>
+        </w:rPr>
+      </w:pPr>
+      <w:r>
+        <w:rPr>
+          <w:sz w:val="28"/>
+          <w:szCs w:val="28"/>
+        </w:rPr>
+        <w:t>Puhelinkoppeja???</w:t>
+      </w:r>
+    </w:p>
+    <w:p>
+      <w:pPr>
+        <w:pStyle w:val="ListParagraph"/>
+        <w:numPr>
+          <w:ilvl w:val="2"/>
+          <w:numId w:val="1"/>
+        </w:numPr>
+        <w:rPr>
+          <w:sz w:val="28"/>
+          <w:szCs w:val="28"/>
+        </w:rPr>
+      </w:pPr>
+      <w:r>
+        <w:rPr>
+          <w:sz w:val="28"/>
+          <w:szCs w:val="28"/>
+        </w:rPr>
+        <w:t>Bussipysäkkejä???</w:t>
+      </w:r>
+    </w:p>
+    <w:p>
+      <w:pPr>
+        <w:pStyle w:val="ListParagraph"/>
+        <w:numPr>
+          <w:ilvl w:val="1"/>
+          <w:numId w:val="1"/>
+        </w:numPr>
+        <w:rPr>
+          <w:sz w:val="28"/>
+          <w:szCs w:val="28"/>
+        </w:rPr>
+      </w:pPr>
+      <w:r>
+        <w:rPr>
+          <w:sz w:val="28"/>
+          <w:szCs w:val="28"/>
+        </w:rPr>
+        <w:t>Liikkuva auto (yksinkertainen animaatio, esim. pakokaasu + pyörivät pyörät)</w:t>
+      </w:r>
+    </w:p>
+    <w:p>
+      <w:pPr>
+        <w:pStyle w:val="ListParagraph"/>
+        <w:numPr>
+          <w:ilvl w:val="1"/>
+          <w:numId w:val="1"/>
+        </w:numPr>
+        <w:rPr>
+          <w:sz w:val="28"/>
+          <w:szCs w:val="28"/>
+        </w:rPr>
+      </w:pPr>
+      <w:r>
+        <w:rPr>
+          <w:sz w:val="28"/>
+          <w:szCs w:val="28"/>
+        </w:rPr>
+        <w:t>Autonromu</w:t>
+      </w:r>
+    </w:p>
+    <w:p>
+      <w:pPr>
+        <w:pStyle w:val="ListParagraph"/>
+        <w:numPr>
+          <w:ilvl w:val="1"/>
+          <w:numId w:val="1"/>
+        </w:numPr>
+        <w:rPr>
+          <w:sz w:val="28"/>
+          <w:szCs w:val="28"/>
+        </w:rPr>
+      </w:pPr>
+      <w:r>
+        <w:rPr>
+          <w:sz w:val="28"/>
+          <w:szCs w:val="28"/>
+        </w:rPr>
+        <w:t>Roskatynnyreitä (”ehjä” ja romuttunut versio)</w:t>
+      </w:r>
+    </w:p>
+    <w:p>
+      <w:pPr>
+        <w:pStyle w:val="ListParagraph"/>
+        <w:numPr>
+          <w:ilvl w:val="1"/>
+          <w:numId w:val="1"/>
+        </w:numPr>
+        <w:rPr>
+          <w:sz w:val="28"/>
+          <w:szCs w:val="28"/>
+        </w:rPr>
+      </w:pPr>
+      <w:r>
+        <w:rPr>
+          <w:sz w:val="28"/>
+          <w:szCs w:val="28"/>
+        </w:rPr>
+        <w:t>Laatikoita (ehjä ja romuttunut versio)</w:t>
+      </w:r>
+    </w:p>
+    <w:p>
+      <w:pPr>
+        <w:pStyle w:val="ListParagraph"/>
+        <w:numPr>
+          <w:ilvl w:val="2"/>
+          <w:numId w:val="1"/>
+        </w:numPr>
+        <w:rPr>
+          <w:sz w:val="28"/>
+          <w:szCs w:val="28"/>
+        </w:rPr>
+      </w:pPr>
+      <w:r>
+        <w:rPr>
+          <w:sz w:val="28"/>
+          <w:szCs w:val="28"/>
+        </w:rPr>
+        <w:t>Muuttolaatikoita???</w:t>
+      </w:r>
+    </w:p>
+    <w:p>
+      <w:pPr>
+        <w:pStyle w:val="ListParagraph"/>
+        <w:numPr>
+          <w:ilvl w:val="1"/>
+          <w:numId w:val="1"/>
+        </w:numPr>
+        <w:rPr>
+          <w:sz w:val="28"/>
+          <w:szCs w:val="28"/>
+        </w:rPr>
+      </w:pPr>
+      <w:r>
+        <w:rPr>
+          <w:sz w:val="28"/>
+          <w:szCs w:val="28"/>
+        </w:rPr>
+        <w:t>Niitä rakennustöiden takia laitettavia standeja jotka estää liikkeen</w:t>
+      </w:r>
+    </w:p>
+    <w:p>
+      <w:pPr>
+        <w:pStyle w:val="ListParagraph"/>
+        <w:numPr>
+          <w:ilvl w:val="1"/>
+          <w:numId w:val="1"/>
+        </w:numPr>
+        <w:rPr>
+          <w:sz w:val="28"/>
+          <w:szCs w:val="28"/>
+        </w:rPr>
+      </w:pPr>
+      <w:r>
+        <w:rPr>
+          <w:sz w:val="28"/>
+          <w:szCs w:val="28"/>
+        </w:rPr>
+        <w:t>Railoja maassa johon voi tippua</w:t>
+      </w:r>
+    </w:p>
+    <w:p>
+      <w:pPr>
+        <w:pStyle w:val="ListParagraph"/>
+        <w:numPr>
+          <w:ilvl w:val="1"/>
+          <w:numId w:val="1"/>
+        </w:numPr>
+        <w:rPr>
+          <w:sz w:val="28"/>
+          <w:szCs w:val="28"/>
+        </w:rPr>
+      </w:pPr>
+      <w:r>
+        <w:rPr>
+          <w:sz w:val="28"/>
+          <w:szCs w:val="28"/>
+        </w:rPr>
+        <w:t>Viemäriluukkuja avoinna???</w:t>
       </w:r>
       <w:bookmarkStart w:id="0" w:name="_GoBack"/>
       <w:bookmarkEnd w:id="0"/>
-    </w:p>
-    <w:p>
-      <w:pPr>
-        <w:pStyle w:val="ListParagraph"/>
-        <w:numPr>
-          <w:ilvl w:val="1"/>
-          <w:numId w:val="2"/>
-        </w:numPr>
-        <w:rPr>
-          <w:sz w:val="32"/>
-          <w:szCs w:val="32"/>
-        </w:rPr>
-      </w:pPr>
-      <w:r>
-        <w:rPr>
-          <w:sz w:val="32"/>
-          <w:szCs w:val="32"/>
-        </w:rPr>
-        <w:t>Kiipeää ylös tikkaita/naruja - animaatio</w:t>
-      </w:r>
     </w:p>
     <w:sectPr>
       <w:pgSz w:w="11906" w:h="16838"/>
@@ -144,10 +492,10 @@
 <file path=word/numbering.xml><?xml version="1.0" encoding="utf-8"?>
 <w:numbering xmlns:wpc="http://schemas.microsoft.com/office/word/2010/wordprocessingCanvas" xmlns:mc="http://schemas.openxmlformats.org/markup-compatibility/2006" xmlns:o="urn:schemas-microsoft-com:office:office" xmlns:r="http://schemas.openxmlformats.org/officeDocument/2006/relationships" xmlns:m="http://schemas.openxmlformats.org/officeDocument/2006/math" xmlns:v="urn:schemas-microsoft-com:vml" xmlns:wp14="http://schemas.microsoft.com/office/word/2010/wordprocessingDrawing" xmlns:wp="http://schemas.openxmlformats.org/drawingml/2006/wordprocessingDrawing" xmlns:w10="urn:schemas-microsoft-com:office:word" xmlns:w="http://schemas.openxmlformats.org/wordprocessingml/2006/main" xmlns:w14="http://schemas.microsoft.com/office/word/2010/wordml" xmlns:wpg="http://schemas.microsoft.com/office/word/2010/wordprocessingGroup" xmlns:wpi="http://schemas.microsoft.com/office/word/2010/wordprocessingInk" xmlns:wne="http://schemas.microsoft.com/office/word/2006/wordml" xmlns:wps="http://schemas.microsoft.com/office/word/2010/wordprocessingShape" mc:Ignorable="w14 wp14">
   <w:abstractNum w:abstractNumId="0">
-    <w:nsid w:val="093314B0"/>
+    <w:nsid w:val="26263FC5"/>
     <w:multiLevelType w:val="hybridMultilevel"/>
-    <w:tmpl w:val="B338EE04"/>
-    <w:lvl w:ilvl="0" w:tplc="52F01130">
+    <w:tmpl w:val="2676FF6E"/>
+    <w:lvl w:ilvl="0" w:tplc="32CAC236">
       <w:numFmt w:val="bullet"/>
       <w:lvlText w:val="-"/>
       <w:lvlJc w:val="left"/>
@@ -158,7 +506,7 @@
         <w:rFonts w:ascii="Calibri" w:eastAsiaTheme="minorHAnsi" w:hAnsi="Calibri" w:cstheme="minorBidi" w:hint="default"/>
       </w:rPr>
     </w:lvl>
-    <w:lvl w:ilvl="1" w:tplc="040B0003" w:tentative="1">
+    <w:lvl w:ilvl="1" w:tplc="040B0003">
       <w:start w:val="1"/>
       <w:numFmt w:val="bullet"/>
       <w:lvlText w:val="o"/>
@@ -170,7 +518,7 @@
         <w:rFonts w:ascii="Courier New" w:hAnsi="Courier New" w:cs="Courier New" w:hint="default"/>
       </w:rPr>
     </w:lvl>
-    <w:lvl w:ilvl="2" w:tplc="040B0005" w:tentative="1">
+    <w:lvl w:ilvl="2" w:tplc="040B0005">
       <w:start w:val="1"/>
       <w:numFmt w:val="bullet"/>
       <w:lvlText w:val=""/>
@@ -182,7 +530,7 @@
         <w:rFonts w:ascii="Wingdings" w:hAnsi="Wingdings" w:hint="default"/>
       </w:rPr>
     </w:lvl>
-    <w:lvl w:ilvl="3" w:tplc="040B0001" w:tentative="1">
+    <w:lvl w:ilvl="3" w:tplc="040B0001">
       <w:start w:val="1"/>
       <w:numFmt w:val="bullet"/>
       <w:lvlText w:val=""/>
@@ -255,123 +603,8 @@
       </w:rPr>
     </w:lvl>
   </w:abstractNum>
-  <w:abstractNum w:abstractNumId="1">
-    <w:nsid w:val="2BF04208"/>
-    <w:multiLevelType w:val="hybridMultilevel"/>
-    <w:tmpl w:val="30302468"/>
-    <w:lvl w:ilvl="0" w:tplc="CA50E56E">
-      <w:numFmt w:val="bullet"/>
-      <w:lvlText w:val="-"/>
-      <w:lvlJc w:val="left"/>
-      <w:pPr>
-        <w:ind w:left="1080" w:hanging="360"/>
-      </w:pPr>
-      <w:rPr>
-        <w:rFonts w:ascii="Calibri" w:eastAsiaTheme="minorHAnsi" w:hAnsi="Calibri" w:cstheme="minorBidi" w:hint="default"/>
-      </w:rPr>
-    </w:lvl>
-    <w:lvl w:ilvl="1" w:tplc="040B0003">
-      <w:start w:val="1"/>
-      <w:numFmt w:val="bullet"/>
-      <w:lvlText w:val="o"/>
-      <w:lvlJc w:val="left"/>
-      <w:pPr>
-        <w:ind w:left="1800" w:hanging="360"/>
-      </w:pPr>
-      <w:rPr>
-        <w:rFonts w:ascii="Courier New" w:hAnsi="Courier New" w:cs="Courier New" w:hint="default"/>
-      </w:rPr>
-    </w:lvl>
-    <w:lvl w:ilvl="2" w:tplc="040B0005" w:tentative="1">
-      <w:start w:val="1"/>
-      <w:numFmt w:val="bullet"/>
-      <w:lvlText w:val=""/>
-      <w:lvlJc w:val="left"/>
-      <w:pPr>
-        <w:ind w:left="2520" w:hanging="360"/>
-      </w:pPr>
-      <w:rPr>
-        <w:rFonts w:ascii="Wingdings" w:hAnsi="Wingdings" w:hint="default"/>
-      </w:rPr>
-    </w:lvl>
-    <w:lvl w:ilvl="3" w:tplc="040B0001" w:tentative="1">
-      <w:start w:val="1"/>
-      <w:numFmt w:val="bullet"/>
-      <w:lvlText w:val=""/>
-      <w:lvlJc w:val="left"/>
-      <w:pPr>
-        <w:ind w:left="3240" w:hanging="360"/>
-      </w:pPr>
-      <w:rPr>
-        <w:rFonts w:ascii="Symbol" w:hAnsi="Symbol" w:hint="default"/>
-      </w:rPr>
-    </w:lvl>
-    <w:lvl w:ilvl="4" w:tplc="040B0003" w:tentative="1">
-      <w:start w:val="1"/>
-      <w:numFmt w:val="bullet"/>
-      <w:lvlText w:val="o"/>
-      <w:lvlJc w:val="left"/>
-      <w:pPr>
-        <w:ind w:left="3960" w:hanging="360"/>
-      </w:pPr>
-      <w:rPr>
-        <w:rFonts w:ascii="Courier New" w:hAnsi="Courier New" w:cs="Courier New" w:hint="default"/>
-      </w:rPr>
-    </w:lvl>
-    <w:lvl w:ilvl="5" w:tplc="040B0005" w:tentative="1">
-      <w:start w:val="1"/>
-      <w:numFmt w:val="bullet"/>
-      <w:lvlText w:val=""/>
-      <w:lvlJc w:val="left"/>
-      <w:pPr>
-        <w:ind w:left="4680" w:hanging="360"/>
-      </w:pPr>
-      <w:rPr>
-        <w:rFonts w:ascii="Wingdings" w:hAnsi="Wingdings" w:hint="default"/>
-      </w:rPr>
-    </w:lvl>
-    <w:lvl w:ilvl="6" w:tplc="040B0001" w:tentative="1">
-      <w:start w:val="1"/>
-      <w:numFmt w:val="bullet"/>
-      <w:lvlText w:val=""/>
-      <w:lvlJc w:val="left"/>
-      <w:pPr>
-        <w:ind w:left="5400" w:hanging="360"/>
-      </w:pPr>
-      <w:rPr>
-        <w:rFonts w:ascii="Symbol" w:hAnsi="Symbol" w:hint="default"/>
-      </w:rPr>
-    </w:lvl>
-    <w:lvl w:ilvl="7" w:tplc="040B0003" w:tentative="1">
-      <w:start w:val="1"/>
-      <w:numFmt w:val="bullet"/>
-      <w:lvlText w:val="o"/>
-      <w:lvlJc w:val="left"/>
-      <w:pPr>
-        <w:ind w:left="6120" w:hanging="360"/>
-      </w:pPr>
-      <w:rPr>
-        <w:rFonts w:ascii="Courier New" w:hAnsi="Courier New" w:cs="Courier New" w:hint="default"/>
-      </w:rPr>
-    </w:lvl>
-    <w:lvl w:ilvl="8" w:tplc="040B0005" w:tentative="1">
-      <w:start w:val="1"/>
-      <w:numFmt w:val="bullet"/>
-      <w:lvlText w:val=""/>
-      <w:lvlJc w:val="left"/>
-      <w:pPr>
-        <w:ind w:left="6840" w:hanging="360"/>
-      </w:pPr>
-      <w:rPr>
-        <w:rFonts w:ascii="Wingdings" w:hAnsi="Wingdings" w:hint="default"/>
-      </w:rPr>
-    </w:lvl>
-  </w:abstractNum>
   <w:num w:numId="1">
     <w:abstractNumId w:val="0"/>
-  </w:num>
-  <w:num w:numId="2">
-    <w:abstractNumId w:val="1"/>
   </w:num>
 </w:numbering>
 </file>
@@ -568,7 +801,7 @@
     <w:basedOn w:val="Normal"/>
     <w:uiPriority w:val="34"/>
     <w:qFormat/>
-    <w:rsid w:val="004F5C60"/>
+    <w:rsid w:val="006F01AD"/>
     <w:pPr>
       <w:ind w:left="720"/>
       <w:contextualSpacing/>
@@ -769,7 +1002,7 @@
     <w:basedOn w:val="Normal"/>
     <w:uiPriority w:val="34"/>
     <w:qFormat/>
-    <w:rsid w:val="004F5C60"/>
+    <w:rsid w:val="006F01AD"/>
     <w:pPr>
       <w:ind w:left="720"/>
       <w:contextualSpacing/>

</xml_diff>